<commit_message>
data base lab1 done
</commit_message>
<xml_diff>
--- a/Data bases/Lab1/БазыДанных_ЛР1_P3115_Линейский_Аким_Евгеньевич.docx
+++ b/Data bases/Lab1/БазыДанных_ЛР1_P3115_Линейский_Аким_Евгеньевич.docx
@@ -301,13 +301,8 @@
       <w:pPr>
         <w:jc w:val="right"/>
       </w:pPr>
-      <w:proofErr w:type="spellStart"/>
-      <w:r>
-        <w:t>Райла</w:t>
-      </w:r>
-      <w:proofErr w:type="spellEnd"/>
-      <w:r>
-        <w:t xml:space="preserve"> Мартин</w:t>
+      <w:r>
+        <w:t>Райла Мартин</w:t>
       </w:r>
     </w:p>
     <w:p>
@@ -348,7 +343,10 @@
         <w:t xml:space="preserve"> </w:t>
       </w:r>
       <w:r>
-        <w:t>2024</w:t>
+        <w:t>202</w:t>
+      </w:r>
+      <w:r>
+        <w:t>5</w:t>
       </w:r>
     </w:p>
     <w:bookmarkStart w:id="0" w:name="_Toc178448935" w:displacedByCustomXml="next"/>
@@ -1074,6 +1072,9 @@
     <w:p>
       <w:pPr>
         <w:pStyle w:val="10"/>
+        <w:rPr>
+          <w:lang w:val="en-US"/>
+        </w:rPr>
       </w:pPr>
       <w:bookmarkStart w:id="3" w:name="_Toc178448936"/>
       <w:r>
@@ -1089,7 +1090,12 @@
           <w:ilvl w:val="0"/>
           <w:numId w:val="13"/>
         </w:numPr>
+        <w:tabs>
+          <w:tab w:val="clear" w:pos="720"/>
+          <w:tab w:val="num" w:pos="0"/>
+        </w:tabs>
         <w:spacing w:line="360" w:lineRule="auto"/>
+        <w:ind w:left="426" w:hanging="426"/>
       </w:pPr>
       <w:r>
         <w:t>На основе предложенной предметной области (текста) составить ее описание. Из полученного описания выделить сущности, их атрибуты и связи.</w:t>
@@ -1102,7 +1108,12 @@
           <w:ilvl w:val="0"/>
           <w:numId w:val="13"/>
         </w:numPr>
+        <w:tabs>
+          <w:tab w:val="clear" w:pos="720"/>
+          <w:tab w:val="num" w:pos="0"/>
+        </w:tabs>
         <w:spacing w:line="360" w:lineRule="auto"/>
+        <w:ind w:left="426" w:hanging="426"/>
       </w:pPr>
       <w:r>
         <w:t>Составить инфологическую модель.</w:t>
@@ -1115,26 +1126,15 @@
           <w:ilvl w:val="0"/>
           <w:numId w:val="13"/>
         </w:numPr>
+        <w:tabs>
+          <w:tab w:val="clear" w:pos="720"/>
+          <w:tab w:val="num" w:pos="0"/>
+        </w:tabs>
         <w:spacing w:line="360" w:lineRule="auto"/>
-      </w:pPr>
-      <w:r>
-        <w:t xml:space="preserve">Составить </w:t>
-      </w:r>
-      <w:proofErr w:type="spellStart"/>
-      <w:r>
-        <w:t>даталогическую</w:t>
-      </w:r>
-      <w:proofErr w:type="spellEnd"/>
-      <w:r>
-        <w:t xml:space="preserve"> модель. При описании типов данных для атрибутов должны использоваться типы из СУБД </w:t>
-      </w:r>
-      <w:proofErr w:type="spellStart"/>
-      <w:r>
-        <w:t>PostgreSQL</w:t>
-      </w:r>
-      <w:proofErr w:type="spellEnd"/>
-      <w:r>
-        <w:t>.</w:t>
+        <w:ind w:left="426" w:hanging="426"/>
+      </w:pPr>
+      <w:r>
+        <w:t>Составить даталогическую модель. При описании типов данных для атрибутов должны использоваться типы из СУБД PostgreSQL.</w:t>
       </w:r>
     </w:p>
     <w:p>
@@ -1144,34 +1144,15 @@
           <w:ilvl w:val="0"/>
           <w:numId w:val="13"/>
         </w:numPr>
+        <w:tabs>
+          <w:tab w:val="clear" w:pos="720"/>
+          <w:tab w:val="num" w:pos="0"/>
+        </w:tabs>
         <w:spacing w:line="360" w:lineRule="auto"/>
-      </w:pPr>
-      <w:r>
-        <w:t xml:space="preserve">Реализовать </w:t>
-      </w:r>
-      <w:proofErr w:type="spellStart"/>
-      <w:r>
-        <w:t>даталогическую</w:t>
-      </w:r>
-      <w:proofErr w:type="spellEnd"/>
-      <w:r>
-        <w:t xml:space="preserve"> модель в </w:t>
-      </w:r>
-      <w:proofErr w:type="spellStart"/>
-      <w:r>
-        <w:t>PostgreSQL</w:t>
-      </w:r>
-      <w:proofErr w:type="spellEnd"/>
-      <w:r>
-        <w:t xml:space="preserve">. При описании и реализации </w:t>
-      </w:r>
-      <w:proofErr w:type="spellStart"/>
-      <w:r>
-        <w:t>даталогической</w:t>
-      </w:r>
-      <w:proofErr w:type="spellEnd"/>
-      <w:r>
-        <w:t xml:space="preserve"> модели должны учитываться ограничения целостности, которые характерны для полученной предметной области.</w:t>
+        <w:ind w:left="426" w:hanging="426"/>
+      </w:pPr>
+      <w:r>
+        <w:t>Реализовать даталогическую модель в PostgreSQL. При описании и реализации даталогической модели должны учитываться ограничения целостности, которые характерны для полученной предметной области.</w:t>
       </w:r>
     </w:p>
     <w:p>
@@ -1181,7 +1162,12 @@
           <w:ilvl w:val="0"/>
           <w:numId w:val="13"/>
         </w:numPr>
+        <w:tabs>
+          <w:tab w:val="clear" w:pos="720"/>
+          <w:tab w:val="num" w:pos="0"/>
+        </w:tabs>
         <w:spacing w:line="360" w:lineRule="auto"/>
+        <w:ind w:left="426" w:hanging="426"/>
       </w:pPr>
       <w:r>
         <w:t>Заполнить созданные таблицы тестовыми данными.</w:t>
@@ -1214,15 +1200,7 @@
               <w:spacing w:line="240" w:lineRule="auto"/>
             </w:pPr>
             <w:r>
-              <w:t xml:space="preserve">Дженнаро был сильным мужчиной, он откинул хищника и </w:t>
-            </w:r>
-            <w:proofErr w:type="gramStart"/>
-            <w:r>
-              <w:t>покатился  по</w:t>
-            </w:r>
-            <w:proofErr w:type="gramEnd"/>
-            <w:r>
-              <w:t xml:space="preserve"> полу.</w:t>
+              <w:t>Дженнаро был сильным мужчиной, он откинул хищника и покатился  по полу.</w:t>
             </w:r>
           </w:p>
           <w:p>
@@ -1230,15 +1208,7 @@
               <w:spacing w:line="240" w:lineRule="auto"/>
             </w:pPr>
             <w:r>
-              <w:t xml:space="preserve">Обернувшись, он увидел, что </w:t>
-            </w:r>
-            <w:proofErr w:type="spellStart"/>
-            <w:r>
-              <w:t>раптор</w:t>
-            </w:r>
-            <w:proofErr w:type="spellEnd"/>
-            <w:r>
-              <w:t xml:space="preserve"> лежит на боку и тяжело дышит.</w:t>
+              <w:t>Обернувшись, он увидел, что раптор лежит на боку и тяжело дышит.</w:t>
             </w:r>
           </w:p>
           <w:p>
@@ -1265,15 +1235,7 @@
               <w:t>Дженнаро вскочил</w:t>
             </w:r>
             <w:r>
-              <w:t xml:space="preserve"> и </w:t>
-            </w:r>
-            <w:proofErr w:type="gramStart"/>
-            <w:r>
-              <w:t>огляделся,  ища</w:t>
-            </w:r>
-            <w:proofErr w:type="gramEnd"/>
-            <w:r>
-              <w:t xml:space="preserve"> оружие.  </w:t>
+              <w:t xml:space="preserve"> и огляделся,  ища оружие.  </w:t>
             </w:r>
             <w:r>
               <w:t>Раптор по</w:t>
@@ -1310,18 +1272,10 @@
               <w:t xml:space="preserve">Дженнаро   </w:t>
             </w:r>
             <w:r>
-              <w:t xml:space="preserve">обошел </w:t>
-            </w:r>
-            <w:proofErr w:type="gramStart"/>
-            <w:r>
-              <w:t>помещение</w:t>
+              <w:t>обошел помещение</w:t>
             </w:r>
             <w:r>
-              <w:t>,  вытянув</w:t>
-            </w:r>
-            <w:proofErr w:type="gramEnd"/>
-            <w:r>
-              <w:t xml:space="preserve">  перед   собой  руки,   и  вдруг</w:t>
+              <w:t>,  вытянув  перед   собой  руки,   и  вдруг</w:t>
             </w:r>
           </w:p>
           <w:p>
@@ -1740,15 +1694,7 @@
         <w:t>чувство</w:t>
       </w:r>
       <w:r>
-        <w:t xml:space="preserve">) </w:t>
-      </w:r>
-      <w:proofErr w:type="gramStart"/>
-      <w:r>
-        <w:t>того</w:t>
-      </w:r>
-      <w:proofErr w:type="gramEnd"/>
-      <w:r>
-        <w:t xml:space="preserve"> что Раптор мотнет головой (</w:t>
+        <w:t>) того что Раптор мотнет головой (</w:t>
       </w:r>
       <w:r>
         <w:rPr>
@@ -1786,7 +1732,6 @@
       <w:r>
         <w:t xml:space="preserve">В повествовании герои получают какой-либо </w:t>
       </w:r>
-      <w:proofErr w:type="gramStart"/>
       <w:r>
         <w:rPr>
           <w:u w:val="single"/>
@@ -1801,15 +1746,7 @@
           <w:b/>
           <w:bCs/>
         </w:rPr>
-        <w:t>Укусил</w:t>
-      </w:r>
-      <w:proofErr w:type="gramEnd"/>
-      <w:r>
-        <w:rPr>
-          <w:b/>
-          <w:bCs/>
-        </w:rPr>
-        <w:t xml:space="preserve"> за руку </w:t>
+        <w:t xml:space="preserve">Укусил за руку </w:t>
       </w:r>
       <w:r>
         <w:t>(</w:t>
@@ -1943,13 +1880,8 @@
           <w:numId w:val="21"/>
         </w:numPr>
       </w:pPr>
-      <w:proofErr w:type="gramStart"/>
-      <w:r>
-        <w:t>Эмоции  –</w:t>
-      </w:r>
-      <w:proofErr w:type="gramEnd"/>
-      <w:r>
-        <w:t xml:space="preserve"> название, тип</w:t>
+      <w:r>
+        <w:t>Эмоции  – название, тип</w:t>
       </w:r>
     </w:p>
     <w:p>
@@ -2146,10 +2078,10 @@
           <w:noProof/>
         </w:rPr>
         <w:drawing>
-          <wp:inline distT="0" distB="0" distL="0" distR="0" wp14:anchorId="673F9CE9" wp14:editId="61AD465E">
-            <wp:extent cx="5114290" cy="3072810"/>
+          <wp:inline distT="0" distB="0" distL="0" distR="0" wp14:anchorId="2799C9AF" wp14:editId="59E31B34">
+            <wp:extent cx="5434641" cy="3609913"/>
             <wp:effectExtent l="0" t="0" r="0" b="0"/>
-            <wp:docPr id="2010212848" name="Рисунок 2"/>
+            <wp:docPr id="318313121" name="Рисунок 2"/>
             <wp:cNvGraphicFramePr>
               <a:graphicFrameLocks xmlns:a="http://schemas.openxmlformats.org/drawingml/2006/main" noChangeAspect="1"/>
             </wp:cNvGraphicFramePr>
@@ -2157,7 +2089,7 @@
               <a:graphicData uri="http://schemas.openxmlformats.org/drawingml/2006/picture">
                 <pic:pic xmlns:pic="http://schemas.openxmlformats.org/drawingml/2006/picture">
                   <pic:nvPicPr>
-                    <pic:cNvPr id="0" name="Picture 4"/>
+                    <pic:cNvPr id="0" name="Picture 2"/>
                     <pic:cNvPicPr>
                       <a:picLocks noChangeAspect="1" noChangeArrowheads="1"/>
                     </pic:cNvPicPr>
@@ -2178,7 +2110,7 @@
                   <pic:spPr bwMode="auto">
                     <a:xfrm>
                       <a:off x="0" y="0"/>
-                      <a:ext cx="5128259" cy="3081203"/>
+                      <a:ext cx="5440819" cy="3614017"/>
                     </a:xfrm>
                     <a:prstGeom prst="rect">
                       <a:avLst/>
@@ -2202,13 +2134,8 @@
           <w:lang w:val="en-US"/>
         </w:rPr>
       </w:pPr>
-      <w:proofErr w:type="spellStart"/>
-      <w:r>
-        <w:t>Даталогическая</w:t>
-      </w:r>
-      <w:proofErr w:type="spellEnd"/>
-      <w:r>
-        <w:t xml:space="preserve"> </w:t>
+      <w:r>
+        <w:t xml:space="preserve">Даталогическая </w:t>
       </w:r>
       <w:r>
         <w:t>модель</w:t>
@@ -2228,10 +2155,10 @@
           <w:lang w:val="en-US"/>
         </w:rPr>
         <w:drawing>
-          <wp:inline distT="0" distB="0" distL="0" distR="0" wp14:anchorId="44DC5A96" wp14:editId="184BC313">
-            <wp:extent cx="6212091" cy="4929809"/>
-            <wp:effectExtent l="0" t="0" r="0" b="4445"/>
-            <wp:docPr id="48982610" name="Рисунок 9"/>
+          <wp:inline distT="0" distB="0" distL="0" distR="0" wp14:anchorId="5F3E1994" wp14:editId="541D7D97">
+            <wp:extent cx="5783317" cy="4556235"/>
+            <wp:effectExtent l="0" t="0" r="8255" b="0"/>
+            <wp:docPr id="405108748" name="Рисунок 1"/>
             <wp:cNvGraphicFramePr>
               <a:graphicFrameLocks xmlns:a="http://schemas.openxmlformats.org/drawingml/2006/main" noChangeAspect="1"/>
             </wp:cNvGraphicFramePr>
@@ -2239,7 +2166,7 @@
               <a:graphicData uri="http://schemas.openxmlformats.org/drawingml/2006/picture">
                 <pic:pic xmlns:pic="http://schemas.openxmlformats.org/drawingml/2006/picture">
                   <pic:nvPicPr>
-                    <pic:cNvPr id="0" name="Picture 9"/>
+                    <pic:cNvPr id="0" name="Picture 1"/>
                     <pic:cNvPicPr>
                       <a:picLocks noChangeAspect="1" noChangeArrowheads="1"/>
                     </pic:cNvPicPr>
@@ -2260,7 +2187,7 @@
                   <pic:spPr bwMode="auto">
                     <a:xfrm>
                       <a:off x="0" y="0"/>
-                      <a:ext cx="6216372" cy="4933207"/>
+                      <a:ext cx="5801039" cy="4570197"/>
                     </a:xfrm>
                     <a:prstGeom prst="rect">
                       <a:avLst/>
@@ -2304,320 +2231,851 @@
     <w:p>
       <w:pPr>
         <w:pStyle w:val="ae"/>
-      </w:pPr>
-      <w:r>
+        <w:rPr>
+          <w:lang w:val="ru-RU"/>
+        </w:rPr>
+      </w:pPr>
+      <w:r>
+        <w:rPr>
+          <w:lang w:val="ru-RU"/>
+        </w:rPr>
         <w:t>BEGIN;</w:t>
       </w:r>
     </w:p>
     <w:p>
       <w:pPr>
         <w:pStyle w:val="ae"/>
-      </w:pPr>
-    </w:p>
-    <w:p>
-      <w:pPr>
-        <w:pStyle w:val="ae"/>
-      </w:pPr>
-      <w:r>
-        <w:t xml:space="preserve">CREATE TABLE </w:t>
-      </w:r>
-      <w:proofErr w:type="gramStart"/>
-      <w:r>
-        <w:t>Animal(</w:t>
-      </w:r>
-      <w:proofErr w:type="gramEnd"/>
-    </w:p>
-    <w:p>
-      <w:pPr>
-        <w:pStyle w:val="ae"/>
-      </w:pPr>
-      <w:r>
+        <w:rPr>
+          <w:lang w:val="ru-RU"/>
+        </w:rPr>
+      </w:pPr>
+    </w:p>
+    <w:p>
+      <w:pPr>
+        <w:pStyle w:val="ae"/>
+        <w:rPr>
+          <w:lang w:val="ru-RU"/>
+        </w:rPr>
+      </w:pPr>
+      <w:r>
+        <w:rPr>
+          <w:lang w:val="ru-RU"/>
+        </w:rPr>
+        <w:t>CREATE TYPE place AS ENUM(</w:t>
+      </w:r>
+    </w:p>
+    <w:p>
+      <w:pPr>
+        <w:pStyle w:val="ae"/>
+        <w:rPr>
+          <w:lang w:val="ru-RU"/>
+        </w:rPr>
+      </w:pPr>
+      <w:r>
+        <w:rPr>
+          <w:lang w:val="ru-RU"/>
+        </w:rPr>
+        <w:t>    'Пол',</w:t>
+      </w:r>
+    </w:p>
+    <w:p>
+      <w:pPr>
+        <w:pStyle w:val="ae"/>
+        <w:rPr>
+          <w:lang w:val="ru-RU"/>
+        </w:rPr>
+      </w:pPr>
+      <w:r>
+        <w:rPr>
+          <w:lang w:val="ru-RU"/>
+        </w:rPr>
+        <w:t>    'Темнота',</w:t>
+      </w:r>
+    </w:p>
+    <w:p>
+      <w:pPr>
+        <w:pStyle w:val="ae"/>
+        <w:rPr>
+          <w:lang w:val="ru-RU"/>
+        </w:rPr>
+      </w:pPr>
+      <w:r>
+        <w:rPr>
+          <w:lang w:val="ru-RU"/>
+        </w:rPr>
+        <w:t>    'Помещение'</w:t>
+      </w:r>
+    </w:p>
+    <w:p>
+      <w:pPr>
+        <w:pStyle w:val="ae"/>
+        <w:rPr>
+          <w:lang w:val="ru-RU"/>
+        </w:rPr>
+      </w:pPr>
+      <w:r>
+        <w:rPr>
+          <w:lang w:val="ru-RU"/>
+        </w:rPr>
+        <w:t>);</w:t>
+      </w:r>
+    </w:p>
+    <w:p>
+      <w:pPr>
+        <w:pStyle w:val="ae"/>
+        <w:rPr>
+          <w:lang w:val="ru-RU"/>
+        </w:rPr>
+      </w:pPr>
+    </w:p>
+    <w:p>
+      <w:pPr>
+        <w:pStyle w:val="ae"/>
+        <w:rPr>
+          <w:lang w:val="ru-RU"/>
+        </w:rPr>
+      </w:pPr>
+      <w:r>
+        <w:rPr>
+          <w:lang w:val="ru-RU"/>
+        </w:rPr>
+        <w:t>CREATE TABLE Animal(</w:t>
+      </w:r>
+    </w:p>
+    <w:p>
+      <w:pPr>
+        <w:pStyle w:val="ae"/>
+        <w:rPr>
+          <w:lang w:val="ru-RU"/>
+        </w:rPr>
+      </w:pPr>
+      <w:r>
+        <w:rPr>
+          <w:lang w:val="ru-RU"/>
+        </w:rPr>
         <w:t>    ID SERIAL PRIMARY KEY,</w:t>
       </w:r>
     </w:p>
     <w:p>
       <w:pPr>
         <w:pStyle w:val="ae"/>
-      </w:pPr>
-      <w:r>
-        <w:t xml:space="preserve">    NAME </w:t>
-      </w:r>
-      <w:proofErr w:type="gramStart"/>
-      <w:r>
-        <w:t>VARCHAR(</w:t>
-      </w:r>
-      <w:proofErr w:type="gramEnd"/>
-      <w:r>
-        <w:t>64),</w:t>
-      </w:r>
-    </w:p>
-    <w:p>
-      <w:pPr>
-        <w:pStyle w:val="ae"/>
-      </w:pPr>
-      <w:r>
+        <w:rPr>
+          <w:lang w:val="ru-RU"/>
+        </w:rPr>
+      </w:pPr>
+      <w:r>
+        <w:rPr>
+          <w:lang w:val="ru-RU"/>
+        </w:rPr>
+        <w:t>    NAME VARCHAR(64),</w:t>
+      </w:r>
+    </w:p>
+    <w:p>
+      <w:pPr>
+        <w:pStyle w:val="ae"/>
+        <w:rPr>
+          <w:lang w:val="ru-RU"/>
+        </w:rPr>
+      </w:pPr>
+      <w:r>
+        <w:rPr>
+          <w:lang w:val="ru-RU"/>
+        </w:rPr>
         <w:t>    TYPE VARCHAR(64) NOT NULL</w:t>
       </w:r>
     </w:p>
     <w:p>
       <w:pPr>
         <w:pStyle w:val="ae"/>
-      </w:pPr>
-      <w:r>
+        <w:rPr>
+          <w:lang w:val="ru-RU"/>
+        </w:rPr>
+      </w:pPr>
+      <w:r>
+        <w:rPr>
+          <w:lang w:val="ru-RU"/>
+        </w:rPr>
         <w:t>);</w:t>
       </w:r>
     </w:p>
     <w:p>
       <w:pPr>
         <w:pStyle w:val="ae"/>
-      </w:pPr>
-    </w:p>
-    <w:p>
-      <w:pPr>
-        <w:pStyle w:val="ae"/>
-      </w:pPr>
-      <w:r>
+        <w:rPr>
+          <w:lang w:val="ru-RU"/>
+        </w:rPr>
+      </w:pPr>
+    </w:p>
+    <w:p>
+      <w:pPr>
+        <w:pStyle w:val="ae"/>
+        <w:rPr>
+          <w:lang w:val="ru-RU"/>
+        </w:rPr>
+      </w:pPr>
+      <w:r>
+        <w:rPr>
+          <w:lang w:val="ru-RU"/>
+        </w:rPr>
         <w:t>CREATE TABLE People(</w:t>
       </w:r>
     </w:p>
     <w:p>
       <w:pPr>
         <w:pStyle w:val="ae"/>
-      </w:pPr>
-      <w:r>
+        <w:rPr>
+          <w:lang w:val="ru-RU"/>
+        </w:rPr>
+      </w:pPr>
+      <w:r>
+        <w:rPr>
+          <w:lang w:val="ru-RU"/>
+        </w:rPr>
         <w:t>    ID SERIAL PRIMARY KEY,</w:t>
       </w:r>
     </w:p>
     <w:p>
       <w:pPr>
         <w:pStyle w:val="ae"/>
-      </w:pPr>
-      <w:r>
+        <w:rPr>
+          <w:lang w:val="ru-RU"/>
+        </w:rPr>
+      </w:pPr>
+      <w:r>
+        <w:rPr>
+          <w:lang w:val="ru-RU"/>
+        </w:rPr>
         <w:t>    NAME varchar(64),</w:t>
       </w:r>
     </w:p>
     <w:p>
       <w:pPr>
         <w:pStyle w:val="ae"/>
-      </w:pPr>
-      <w:r>
+        <w:rPr>
+          <w:lang w:val="ru-RU"/>
+        </w:rPr>
+      </w:pPr>
+      <w:r>
+        <w:rPr>
+          <w:lang w:val="ru-RU"/>
+        </w:rPr>
         <w:t>    MALE Boolean NOT NULL</w:t>
       </w:r>
     </w:p>
     <w:p>
       <w:pPr>
         <w:pStyle w:val="ae"/>
-      </w:pPr>
-      <w:r>
+        <w:rPr>
+          <w:lang w:val="ru-RU"/>
+        </w:rPr>
+      </w:pPr>
+      <w:r>
+        <w:rPr>
+          <w:lang w:val="ru-RU"/>
+        </w:rPr>
         <w:t>);</w:t>
       </w:r>
     </w:p>
     <w:p>
       <w:pPr>
         <w:pStyle w:val="ae"/>
-      </w:pPr>
-    </w:p>
-    <w:p>
-      <w:pPr>
-        <w:pStyle w:val="ae"/>
-      </w:pPr>
-      <w:r>
-        <w:t>CREATE TABLE Animal_actor(</w:t>
-      </w:r>
-    </w:p>
-    <w:p>
-      <w:pPr>
-        <w:pStyle w:val="ae"/>
-      </w:pPr>
-      <w:r>
+        <w:rPr>
+          <w:lang w:val="ru-RU"/>
+        </w:rPr>
+      </w:pPr>
+    </w:p>
+    <w:p>
+      <w:pPr>
+        <w:pStyle w:val="ae"/>
+        <w:rPr>
+          <w:lang w:val="ru-RU"/>
+        </w:rPr>
+      </w:pPr>
+      <w:r>
+        <w:rPr>
+          <w:lang w:val="ru-RU"/>
+        </w:rPr>
+        <w:t>CREATE TABLE Actors(</w:t>
+      </w:r>
+    </w:p>
+    <w:p>
+      <w:pPr>
+        <w:pStyle w:val="ae"/>
+        <w:rPr>
+          <w:lang w:val="ru-RU"/>
+        </w:rPr>
+      </w:pPr>
+      <w:r>
+        <w:rPr>
+          <w:lang w:val="ru-RU"/>
+        </w:rPr>
+        <w:t>    ID SERIAL PRIMARY KEY,</w:t>
+      </w:r>
+    </w:p>
+    <w:p>
+      <w:pPr>
+        <w:pStyle w:val="ae"/>
+        <w:rPr>
+          <w:lang w:val="ru-RU"/>
+        </w:rPr>
+      </w:pPr>
+      <w:r>
+        <w:rPr>
+          <w:lang w:val="ru-RU"/>
+        </w:rPr>
         <w:t>    ANIMAL_ID integer REFERENCES Animal(ID),</w:t>
       </w:r>
     </w:p>
     <w:p>
       <w:pPr>
         <w:pStyle w:val="ae"/>
-      </w:pPr>
-      <w:r>
-        <w:t>    ACTOR_ID integer REFERENCES People(ID),</w:t>
-      </w:r>
-    </w:p>
-    <w:p>
-      <w:pPr>
-        <w:pStyle w:val="ae"/>
-      </w:pPr>
-      <w:r>
-        <w:t>    PRIMARY KEY(ANIMAL_ID, ACTOR_ID)</w:t>
-      </w:r>
-    </w:p>
-    <w:p>
-      <w:pPr>
-        <w:pStyle w:val="ae"/>
-      </w:pPr>
-      <w:r>
+        <w:rPr>
+          <w:lang w:val="ru-RU"/>
+        </w:rPr>
+      </w:pPr>
+      <w:r>
+        <w:rPr>
+          <w:lang w:val="ru-RU"/>
+        </w:rPr>
+        <w:t>    PEOPLE_ID integer REFERENCES People(ID)</w:t>
+      </w:r>
+    </w:p>
+    <w:p>
+      <w:pPr>
+        <w:pStyle w:val="ae"/>
+        <w:rPr>
+          <w:lang w:val="ru-RU"/>
+        </w:rPr>
+      </w:pPr>
+      <w:r>
+        <w:rPr>
+          <w:lang w:val="ru-RU"/>
+        </w:rPr>
         <w:t>);</w:t>
       </w:r>
     </w:p>
     <w:p>
       <w:pPr>
         <w:pStyle w:val="ae"/>
-      </w:pPr>
-    </w:p>
-    <w:p>
-      <w:pPr>
-        <w:pStyle w:val="ae"/>
-      </w:pPr>
-      <w:r>
+        <w:rPr>
+          <w:lang w:val="ru-RU"/>
+        </w:rPr>
+      </w:pPr>
+    </w:p>
+    <w:p>
+      <w:pPr>
+        <w:pStyle w:val="ae"/>
+        <w:rPr>
+          <w:lang w:val="ru-RU"/>
+        </w:rPr>
+      </w:pPr>
+      <w:r>
+        <w:rPr>
+          <w:lang w:val="ru-RU"/>
+        </w:rPr>
         <w:t>CREATE TABLE Item(</w:t>
       </w:r>
     </w:p>
     <w:p>
       <w:pPr>
         <w:pStyle w:val="ae"/>
-      </w:pPr>
-      <w:r>
+        <w:rPr>
+          <w:lang w:val="ru-RU"/>
+        </w:rPr>
+      </w:pPr>
+      <w:r>
+        <w:rPr>
+          <w:lang w:val="ru-RU"/>
+        </w:rPr>
         <w:t>    NAME varchar(62) PRIMARY KEY,</w:t>
       </w:r>
     </w:p>
     <w:p>
       <w:pPr>
         <w:pStyle w:val="ae"/>
-      </w:pPr>
-      <w:r>
+        <w:rPr>
+          <w:lang w:val="ru-RU"/>
+        </w:rPr>
+      </w:pPr>
+      <w:r>
+        <w:rPr>
+          <w:lang w:val="ru-RU"/>
+        </w:rPr>
         <w:t>    WEIGHT integer</w:t>
       </w:r>
     </w:p>
     <w:p>
       <w:pPr>
         <w:pStyle w:val="ae"/>
-      </w:pPr>
-      <w:r>
+        <w:rPr>
+          <w:lang w:val="ru-RU"/>
+        </w:rPr>
+      </w:pPr>
+      <w:r>
+        <w:rPr>
+          <w:lang w:val="ru-RU"/>
+        </w:rPr>
         <w:t>);</w:t>
       </w:r>
     </w:p>
     <w:p>
       <w:pPr>
         <w:pStyle w:val="ae"/>
-      </w:pPr>
-    </w:p>
-    <w:p>
-      <w:pPr>
-        <w:pStyle w:val="ae"/>
-      </w:pPr>
-      <w:r>
+        <w:rPr>
+          <w:lang w:val="ru-RU"/>
+        </w:rPr>
+      </w:pPr>
+    </w:p>
+    <w:p>
+      <w:pPr>
+        <w:pStyle w:val="ae"/>
+        <w:rPr>
+          <w:lang w:val="ru-RU"/>
+        </w:rPr>
+      </w:pPr>
+      <w:r>
+        <w:rPr>
+          <w:lang w:val="ru-RU"/>
+        </w:rPr>
         <w:t>CREATE TABLE Action(</w:t>
       </w:r>
     </w:p>
     <w:p>
       <w:pPr>
         <w:pStyle w:val="ae"/>
-      </w:pPr>
-      <w:r>
+        <w:rPr>
+          <w:lang w:val="ru-RU"/>
+        </w:rPr>
+      </w:pPr>
+      <w:r>
+        <w:rPr>
+          <w:lang w:val="ru-RU"/>
+        </w:rPr>
         <w:t>    ID SERIAL PRIMARY KEY,</w:t>
       </w:r>
     </w:p>
     <w:p>
       <w:pPr>
         <w:pStyle w:val="ae"/>
-      </w:pPr>
-      <w:r>
-        <w:t>    ACTOR_ID integer REFERENCES People(ID),</w:t>
-      </w:r>
-    </w:p>
-    <w:p>
-      <w:pPr>
-        <w:pStyle w:val="ae"/>
-      </w:pPr>
-      <w:r>
-        <w:t>    NAME varchar(64)</w:t>
-      </w:r>
-    </w:p>
-    <w:p>
-      <w:pPr>
-        <w:pStyle w:val="ae"/>
-      </w:pPr>
-      <w:r>
+        <w:rPr>
+          <w:lang w:val="ru-RU"/>
+        </w:rPr>
+      </w:pPr>
+      <w:r>
+        <w:rPr>
+          <w:lang w:val="ru-RU"/>
+        </w:rPr>
+        <w:t>    ACTOR_ID integer REFERENCES Actors(ID) ON DELETE CASCADE,</w:t>
+      </w:r>
+    </w:p>
+    <w:p>
+      <w:pPr>
+        <w:pStyle w:val="ae"/>
+        <w:rPr>
+          <w:lang w:val="ru-RU"/>
+        </w:rPr>
+      </w:pPr>
+      <w:r>
+        <w:rPr>
+          <w:lang w:val="ru-RU"/>
+        </w:rPr>
+        <w:t>    NAM</w:t>
+      </w:r>
+      <w:r>
+        <w:rPr>
+          <w:lang w:val="ru-RU"/>
+        </w:rPr>
+        <w:lastRenderedPageBreak/>
+        <w:t>E varchar(64)</w:t>
+      </w:r>
+    </w:p>
+    <w:p>
+      <w:pPr>
+        <w:pStyle w:val="ae"/>
+        <w:rPr>
+          <w:lang w:val="ru-RU"/>
+        </w:rPr>
+      </w:pPr>
+      <w:r>
+        <w:rPr>
+          <w:lang w:val="ru-RU"/>
+        </w:rPr>
         <w:t>);</w:t>
       </w:r>
     </w:p>
     <w:p>
       <w:pPr>
         <w:pStyle w:val="ae"/>
-      </w:pPr>
-    </w:p>
-    <w:p>
-      <w:pPr>
-        <w:pStyle w:val="ae"/>
-      </w:pPr>
-      <w:r>
+        <w:rPr>
+          <w:lang w:val="ru-RU"/>
+        </w:rPr>
+      </w:pPr>
+    </w:p>
+    <w:p>
+      <w:pPr>
+        <w:pStyle w:val="ae"/>
+        <w:rPr>
+          <w:lang w:val="ru-RU"/>
+        </w:rPr>
+      </w:pPr>
+      <w:r>
+        <w:rPr>
+          <w:lang w:val="ru-RU"/>
+        </w:rPr>
         <w:t>CREATE TABLE Attention(</w:t>
       </w:r>
     </w:p>
     <w:p>
       <w:pPr>
         <w:pStyle w:val="ae"/>
-      </w:pPr>
-      <w:r>
+        <w:rPr>
+          <w:lang w:val="ru-RU"/>
+        </w:rPr>
+      </w:pPr>
+      <w:r>
+        <w:rPr>
+          <w:lang w:val="ru-RU"/>
+        </w:rPr>
         <w:t>    ID SERIAL PRIMARY KEY,</w:t>
       </w:r>
     </w:p>
     <w:p>
       <w:pPr>
         <w:pStyle w:val="ae"/>
-      </w:pPr>
-      <w:r>
+        <w:rPr>
+          <w:lang w:val="ru-RU"/>
+        </w:rPr>
+      </w:pPr>
+      <w:r>
+        <w:rPr>
+          <w:lang w:val="ru-RU"/>
+        </w:rPr>
         <w:t>    PERSON_ID integer REFERENCES People(ID),</w:t>
       </w:r>
     </w:p>
     <w:p>
       <w:pPr>
         <w:pStyle w:val="ae"/>
-      </w:pPr>
-      <w:r>
+        <w:rPr>
+          <w:lang w:val="ru-RU"/>
+        </w:rPr>
+      </w:pPr>
+      <w:r>
+        <w:rPr>
+          <w:lang w:val="ru-RU"/>
+        </w:rPr>
         <w:t>    ACTION_ID integer,</w:t>
       </w:r>
     </w:p>
     <w:p>
       <w:pPr>
         <w:pStyle w:val="ae"/>
-      </w:pPr>
-      <w:r>
+        <w:rPr>
+          <w:lang w:val="ru-RU"/>
+        </w:rPr>
+      </w:pPr>
+      <w:r>
+        <w:rPr>
+          <w:lang w:val="ru-RU"/>
+        </w:rPr>
         <w:t>    TARGET varchar(64) REFERENCES Item(NAME)</w:t>
       </w:r>
     </w:p>
     <w:p>
       <w:pPr>
         <w:pStyle w:val="ae"/>
-      </w:pPr>
-      <w:r>
+        <w:rPr>
+          <w:lang w:val="ru-RU"/>
+        </w:rPr>
+      </w:pPr>
+      <w:r>
+        <w:rPr>
+          <w:lang w:val="ru-RU"/>
+        </w:rPr>
         <w:t>);</w:t>
       </w:r>
     </w:p>
     <w:p>
       <w:pPr>
         <w:pStyle w:val="ae"/>
-      </w:pPr>
-    </w:p>
-    <w:p>
-      <w:pPr>
-        <w:pStyle w:val="ae"/>
-      </w:pPr>
-      <w:r>
+        <w:rPr>
+          <w:lang w:val="ru-RU"/>
+        </w:rPr>
+      </w:pPr>
+    </w:p>
+    <w:p>
+      <w:pPr>
+        <w:pStyle w:val="ae"/>
+        <w:rPr>
+          <w:lang w:val="ru-RU"/>
+        </w:rPr>
+      </w:pPr>
+      <w:r>
+        <w:rPr>
+          <w:lang w:val="ru-RU"/>
+        </w:rPr>
         <w:t>CREATE TABLE Scene(</w:t>
       </w:r>
     </w:p>
     <w:p>
       <w:pPr>
         <w:pStyle w:val="ae"/>
-      </w:pPr>
-      <w:r>
+        <w:rPr>
+          <w:lang w:val="ru-RU"/>
+        </w:rPr>
+      </w:pPr>
+      <w:r>
+        <w:rPr>
+          <w:lang w:val="ru-RU"/>
+        </w:rPr>
         <w:t>    ID SERIAL PRIMARY KEY,</w:t>
       </w:r>
     </w:p>
     <w:p>
       <w:pPr>
         <w:pStyle w:val="ae"/>
-      </w:pPr>
-      <w:r>
+        <w:rPr>
+          <w:lang w:val="ru-RU"/>
+        </w:rPr>
+      </w:pPr>
+      <w:r>
+        <w:rPr>
+          <w:lang w:val="ru-RU"/>
+        </w:rPr>
+        <w:t>    ACTION integer REFERENCES Action(ID) ON DELETE CASCADE,</w:t>
+      </w:r>
+    </w:p>
+    <w:p>
+      <w:pPr>
+        <w:pStyle w:val="ae"/>
+        <w:rPr>
+          <w:lang w:val="ru-RU"/>
+        </w:rPr>
+      </w:pPr>
+      <w:r>
+        <w:rPr>
+          <w:lang w:val="ru-RU"/>
+        </w:rPr>
+        <w:t>    PLACE place NOT NULL</w:t>
+      </w:r>
+    </w:p>
+    <w:p>
+      <w:pPr>
+        <w:pStyle w:val="ae"/>
+        <w:rPr>
+          <w:lang w:val="ru-RU"/>
+        </w:rPr>
+      </w:pPr>
+      <w:r>
+        <w:rPr>
+          <w:lang w:val="ru-RU"/>
+        </w:rPr>
+        <w:t>);</w:t>
+      </w:r>
+    </w:p>
+    <w:p>
+      <w:pPr>
+        <w:pStyle w:val="ae"/>
+        <w:rPr>
+          <w:lang w:val="ru-RU"/>
+        </w:rPr>
+      </w:pPr>
+    </w:p>
+    <w:p>
+      <w:pPr>
+        <w:pStyle w:val="ae"/>
+        <w:rPr>
+          <w:lang w:val="ru-RU"/>
+        </w:rPr>
+      </w:pPr>
+      <w:r>
+        <w:rPr>
+          <w:lang w:val="ru-RU"/>
+        </w:rPr>
+        <w:t>CREATE TABLE History(</w:t>
+      </w:r>
+    </w:p>
+    <w:p>
+      <w:pPr>
+        <w:pStyle w:val="ae"/>
+        <w:rPr>
+          <w:lang w:val="ru-RU"/>
+        </w:rPr>
+      </w:pPr>
+      <w:r>
+        <w:rPr>
+          <w:lang w:val="ru-RU"/>
+        </w:rPr>
+        <w:t>    ID SERIAL PRIMARY KEY,</w:t>
+      </w:r>
+    </w:p>
+    <w:p>
+      <w:pPr>
+        <w:pStyle w:val="ae"/>
+        <w:rPr>
+          <w:lang w:val="ru-RU"/>
+        </w:rPr>
+      </w:pPr>
+      <w:r>
+        <w:rPr>
+          <w:lang w:val="ru-RU"/>
+        </w:rPr>
+        <w:t>    ACTION_1 integer REFERENCES Action(ID),</w:t>
+      </w:r>
+    </w:p>
+    <w:p>
+      <w:pPr>
+        <w:pStyle w:val="ae"/>
+        <w:rPr>
+          <w:lang w:val="ru-RU"/>
+        </w:rPr>
+      </w:pPr>
+      <w:r>
+        <w:rPr>
+          <w:lang w:val="ru-RU"/>
+        </w:rPr>
+        <w:t>    ACTION_2 integer REFERENCES Action(ID)</w:t>
+      </w:r>
+    </w:p>
+    <w:p>
+      <w:pPr>
+        <w:pStyle w:val="ae"/>
+        <w:rPr>
+          <w:lang w:val="ru-RU"/>
+        </w:rPr>
+      </w:pPr>
+      <w:r>
+        <w:rPr>
+          <w:lang w:val="ru-RU"/>
+        </w:rPr>
+        <w:t>);</w:t>
+      </w:r>
+    </w:p>
+    <w:p>
+      <w:pPr>
+        <w:pStyle w:val="ae"/>
+        <w:rPr>
+          <w:lang w:val="ru-RU"/>
+        </w:rPr>
+      </w:pPr>
+    </w:p>
+    <w:p>
+      <w:pPr>
+        <w:pStyle w:val="ae"/>
+        <w:rPr>
+          <w:lang w:val="ru-RU"/>
+        </w:rPr>
+      </w:pPr>
+      <w:r>
+        <w:rPr>
+          <w:lang w:val="ru-RU"/>
+        </w:rPr>
+        <w:t>CREATE TABLE Emotion(</w:t>
+      </w:r>
+    </w:p>
+    <w:p>
+      <w:pPr>
+        <w:pStyle w:val="ae"/>
+        <w:rPr>
+          <w:lang w:val="ru-RU"/>
+        </w:rPr>
+      </w:pPr>
+      <w:r>
+        <w:rPr>
+          <w:lang w:val="ru-RU"/>
+        </w:rPr>
+        <w:t>    NAME varchar(64) PRIMARY KEY,</w:t>
+      </w:r>
+    </w:p>
+    <w:p>
+      <w:pPr>
+        <w:pStyle w:val="ae"/>
+        <w:rPr>
+          <w:lang w:val="ru-RU"/>
+        </w:rPr>
+      </w:pPr>
+      <w:r>
+        <w:rPr>
+          <w:lang w:val="ru-RU"/>
+        </w:rPr>
+        <w:t>    COLOR varchar(64),</w:t>
+      </w:r>
+    </w:p>
+    <w:p>
+      <w:pPr>
+        <w:pStyle w:val="ae"/>
+        <w:rPr>
+          <w:lang w:val="ru-RU"/>
+        </w:rPr>
+      </w:pPr>
+      <w:r>
+        <w:rPr>
+          <w:lang w:val="ru-RU"/>
+        </w:rPr>
+        <w:t>    INTENSIVITY integer</w:t>
+      </w:r>
+    </w:p>
+    <w:p>
+      <w:pPr>
+        <w:pStyle w:val="ae"/>
+        <w:rPr>
+          <w:lang w:val="ru-RU"/>
+        </w:rPr>
+      </w:pPr>
+      <w:r>
+        <w:rPr>
+          <w:lang w:val="ru-RU"/>
+        </w:rPr>
+        <w:t>);</w:t>
+      </w:r>
+    </w:p>
+    <w:p>
+      <w:pPr>
+        <w:pStyle w:val="ae"/>
+        <w:rPr>
+          <w:lang w:val="ru-RU"/>
+        </w:rPr>
+      </w:pPr>
+    </w:p>
+    <w:p>
+      <w:pPr>
+        <w:pStyle w:val="ae"/>
+        <w:rPr>
+          <w:lang w:val="ru-RU"/>
+        </w:rPr>
+      </w:pPr>
+      <w:r>
+        <w:rPr>
+          <w:lang w:val="ru-RU"/>
+        </w:rPr>
+        <w:t>CREATE TABLE Feelings(</w:t>
+      </w:r>
+    </w:p>
+    <w:p>
+      <w:pPr>
+        <w:pStyle w:val="ae"/>
+        <w:rPr>
+          <w:lang w:val="ru-RU"/>
+        </w:rPr>
+      </w:pPr>
+      <w:r>
+        <w:rPr>
+          <w:lang w:val="ru-RU"/>
+        </w:rPr>
+        <w:t>    ID SERIAL PRIMARY KEY,</w:t>
+      </w:r>
+    </w:p>
+    <w:p>
+      <w:pPr>
+        <w:pStyle w:val="ae"/>
+        <w:rPr>
+          <w:lang w:val="ru-RU"/>
+        </w:rPr>
+      </w:pPr>
+      <w:r>
+        <w:rPr>
+          <w:lang w:val="ru-RU"/>
+        </w:rPr>
         <w:t>    ACTION integer REFERENCES Action(ID),</w:t>
       </w:r>
     </w:p>
@@ -2629,22 +3087,11 @@
         </w:rPr>
       </w:pPr>
       <w:r>
-        <w:t xml:space="preserve">    </w:t>
-      </w:r>
-      <w:r>
-        <w:rPr>
-          <w:lang w:val="ru-RU"/>
-        </w:rPr>
-        <w:t xml:space="preserve">PLACE </w:t>
-      </w:r>
-      <w:proofErr w:type="spellStart"/>
-      <w:r>
-        <w:rPr>
-          <w:lang w:val="ru-RU"/>
-        </w:rPr>
-        <w:t>place</w:t>
-      </w:r>
-      <w:proofErr w:type="spellEnd"/>
+        <w:rPr>
+          <w:lang w:val="ru-RU"/>
+        </w:rPr>
+        <w:t>    EMOTION varchar(64) REFERENCES Emotion(NAME) ON DELETE CASCADE</w:t>
+      </w:r>
     </w:p>
     <w:p>
       <w:pPr>
@@ -2671,226 +3118,747 @@
     <w:p>
       <w:pPr>
         <w:pStyle w:val="ae"/>
-      </w:pPr>
-      <w:r>
-        <w:t>CREATE TABLE History(</w:t>
-      </w:r>
-    </w:p>
-    <w:p>
-      <w:pPr>
-        <w:pStyle w:val="ae"/>
-      </w:pPr>
-      <w:r>
-        <w:t>    ID SERIAL PRIMARY KEY,</w:t>
-      </w:r>
-    </w:p>
-    <w:p>
-      <w:pPr>
-        <w:pStyle w:val="ae"/>
-      </w:pPr>
-      <w:r>
-        <w:t>    ACTION_1 integer REFERENCES Action(ID),</w:t>
-      </w:r>
-    </w:p>
-    <w:p>
-      <w:pPr>
-        <w:pStyle w:val="ae"/>
-      </w:pPr>
-      <w:r>
-        <w:t>    ACTION_2 integer REFERENCES Action(ID)</w:t>
-      </w:r>
-    </w:p>
-    <w:p>
-      <w:pPr>
-        <w:pStyle w:val="ae"/>
-      </w:pPr>
-      <w:r>
-        <w:t>);</w:t>
-      </w:r>
-    </w:p>
-    <w:p>
-      <w:pPr>
-        <w:pStyle w:val="ae"/>
-      </w:pPr>
-    </w:p>
-    <w:p>
-      <w:pPr>
-        <w:pStyle w:val="ae"/>
-      </w:pPr>
-      <w:r>
-        <w:t>CREATE TABLE Feelings(</w:t>
-      </w:r>
-    </w:p>
-    <w:p>
-      <w:pPr>
-        <w:pStyle w:val="ae"/>
-      </w:pPr>
-      <w:r>
-        <w:t>    ID SERIAL PRIMARY KEY,</w:t>
-      </w:r>
-    </w:p>
-    <w:p>
-      <w:pPr>
-        <w:pStyle w:val="ae"/>
-      </w:pPr>
-      <w:r>
-        <w:t>    ACTION integer REFERENCES Action(ID),</w:t>
-      </w:r>
-    </w:p>
-    <w:p>
-      <w:pPr>
-        <w:pStyle w:val="ae"/>
-      </w:pPr>
-      <w:r>
-        <w:t>    EMOTION varchar(64) REFERENCES Emotion(NAME)</w:t>
-      </w:r>
-    </w:p>
-    <w:p>
-      <w:pPr>
-        <w:pStyle w:val="ae"/>
-      </w:pPr>
-      <w:r>
-        <w:t>);</w:t>
-      </w:r>
-    </w:p>
-    <w:p>
-      <w:pPr>
-        <w:pStyle w:val="ae"/>
-      </w:pPr>
-    </w:p>
-    <w:p>
-      <w:pPr>
-        <w:pStyle w:val="ae"/>
-      </w:pPr>
-      <w:r>
-        <w:t>CREATE TYPE place AS ENUM(</w:t>
-      </w:r>
-    </w:p>
-    <w:p>
-      <w:pPr>
-        <w:pStyle w:val="ae"/>
-      </w:pPr>
-      <w:r>
-        <w:t>    '</w:t>
-      </w:r>
-      <w:r>
-        <w:rPr>
-          <w:lang w:val="ru-RU"/>
-        </w:rPr>
-        <w:t>пол</w:t>
-      </w:r>
-      <w:r>
-        <w:t>',</w:t>
-      </w:r>
-    </w:p>
-    <w:p>
-      <w:pPr>
-        <w:pStyle w:val="ae"/>
-      </w:pPr>
-      <w:r>
-        <w:t>    '</w:t>
-      </w:r>
-      <w:r>
-        <w:rPr>
-          <w:lang w:val="ru-RU"/>
-        </w:rPr>
-        <w:t>темнота</w:t>
-      </w:r>
-      <w:r>
-        <w:t>',</w:t>
-      </w:r>
-    </w:p>
-    <w:p>
-      <w:pPr>
-        <w:pStyle w:val="ae"/>
-      </w:pPr>
-      <w:r>
-        <w:t>    '</w:t>
-      </w:r>
-      <w:r>
-        <w:rPr>
-          <w:lang w:val="ru-RU"/>
-        </w:rPr>
-        <w:t>помещение</w:t>
-      </w:r>
-      <w:r>
-        <w:t>'</w:t>
-      </w:r>
-    </w:p>
-    <w:p>
-      <w:pPr>
-        <w:pStyle w:val="ae"/>
-      </w:pPr>
-      <w:r>
-        <w:t>);</w:t>
-      </w:r>
-    </w:p>
-    <w:p>
-      <w:pPr>
-        <w:pStyle w:val="ae"/>
-      </w:pPr>
-    </w:p>
-    <w:p>
-      <w:pPr>
-        <w:pStyle w:val="ae"/>
-      </w:pPr>
-      <w:r>
-        <w:t>CREATE TABLE Emotion(</w:t>
-      </w:r>
-    </w:p>
-    <w:p>
-      <w:pPr>
-        <w:pStyle w:val="ae"/>
-      </w:pPr>
-      <w:r>
-        <w:t>    NAME varchar(64) PRIMARY KEY,</w:t>
-      </w:r>
-    </w:p>
-    <w:p>
-      <w:pPr>
-        <w:pStyle w:val="ae"/>
-      </w:pPr>
-      <w:r>
-        <w:t>    COLOR varchar(64),</w:t>
-      </w:r>
-    </w:p>
-    <w:p>
-      <w:pPr>
-        <w:pStyle w:val="ae"/>
-        <w:rPr>
-          <w:lang w:val="ru-RU"/>
-        </w:rPr>
-      </w:pPr>
-      <w:r>
-        <w:t xml:space="preserve">    </w:t>
-      </w:r>
-      <w:r>
-        <w:rPr>
-          <w:lang w:val="ru-RU"/>
-        </w:rPr>
-        <w:t xml:space="preserve">INTENSIVITY </w:t>
-      </w:r>
-      <w:proofErr w:type="spellStart"/>
-      <w:r>
-        <w:rPr>
-          <w:lang w:val="ru-RU"/>
-        </w:rPr>
-        <w:t>integer</w:t>
-      </w:r>
-      <w:proofErr w:type="spellEnd"/>
-    </w:p>
-    <w:p>
-      <w:pPr>
-        <w:pStyle w:val="ae"/>
-        <w:rPr>
-          <w:lang w:val="ru-RU"/>
-        </w:rPr>
-      </w:pPr>
-      <w:r>
-        <w:rPr>
-          <w:lang w:val="ru-RU"/>
-        </w:rPr>
-        <w:t>);</w:t>
+        <w:rPr>
+          <w:lang w:val="ru-RU"/>
+        </w:rPr>
+      </w:pPr>
+      <w:r>
+        <w:rPr>
+          <w:lang w:val="ru-RU"/>
+        </w:rPr>
+        <w:t>INSERT INTO People (NAME, MALE) VALUES ('Дженнаро', TRUE);</w:t>
+      </w:r>
+    </w:p>
+    <w:p>
+      <w:pPr>
+        <w:pStyle w:val="ae"/>
+        <w:rPr>
+          <w:lang w:val="ru-RU"/>
+        </w:rPr>
+      </w:pPr>
+      <w:r>
+        <w:rPr>
+          <w:lang w:val="ru-RU"/>
+        </w:rPr>
+        <w:t>INSERT INTO Animal (NAME, TYPE) VALUES ('Раптов', 'Хищник');</w:t>
+      </w:r>
+    </w:p>
+    <w:p>
+      <w:pPr>
+        <w:pStyle w:val="ae"/>
+        <w:rPr>
+          <w:lang w:val="ru-RU"/>
+        </w:rPr>
+      </w:pPr>
+      <w:r>
+        <w:rPr>
+          <w:lang w:val="ru-RU"/>
+        </w:rPr>
+        <w:t>INSERT INTO Actors (ANIMAL_ID) VALUES (1);</w:t>
+      </w:r>
+    </w:p>
+    <w:p>
+      <w:pPr>
+        <w:pStyle w:val="ae"/>
+        <w:rPr>
+          <w:lang w:val="ru-RU"/>
+        </w:rPr>
+      </w:pPr>
+      <w:r>
+        <w:rPr>
+          <w:lang w:val="ru-RU"/>
+        </w:rPr>
+        <w:t>INSERT INTO Actors (PEOPLE_ID) VALUES (1);</w:t>
+      </w:r>
+    </w:p>
+    <w:p>
+      <w:pPr>
+        <w:pStyle w:val="ae"/>
+        <w:rPr>
+          <w:lang w:val="ru-RU"/>
+        </w:rPr>
+      </w:pPr>
+    </w:p>
+    <w:p>
+      <w:pPr>
+        <w:pStyle w:val="ae"/>
+        <w:rPr>
+          <w:lang w:val="ru-RU"/>
+        </w:rPr>
+      </w:pPr>
+      <w:r>
+        <w:rPr>
+          <w:lang w:val="ru-RU"/>
+        </w:rPr>
+        <w:t>INSERT INTO Action (ACTOR_ID, NAME) VALUES (2, 'Откинул');</w:t>
+      </w:r>
+    </w:p>
+    <w:p>
+      <w:pPr>
+        <w:pStyle w:val="ae"/>
+        <w:rPr>
+          <w:lang w:val="ru-RU"/>
+        </w:rPr>
+      </w:pPr>
+      <w:r>
+        <w:rPr>
+          <w:lang w:val="ru-RU"/>
+        </w:rPr>
+        <w:t>INSERT INTO Item (NAME, WEIGHT) VALUES ('Хищник', 5);</w:t>
+      </w:r>
+    </w:p>
+    <w:p>
+      <w:pPr>
+        <w:pStyle w:val="ae"/>
+        <w:rPr>
+          <w:lang w:val="ru-RU"/>
+        </w:rPr>
+      </w:pPr>
+      <w:r>
+        <w:rPr>
+          <w:lang w:val="ru-RU"/>
+        </w:rPr>
+        <w:t>INSERT INTO Att</w:t>
+      </w:r>
+      <w:r>
+        <w:rPr>
+          <w:lang w:val="ru-RU"/>
+        </w:rPr>
+        <w:lastRenderedPageBreak/>
+        <w:t>ention (PERSON_ID, ACTION_ID, TARGET) VALUES (1, 1, 'Хищник');</w:t>
+      </w:r>
+    </w:p>
+    <w:p>
+      <w:pPr>
+        <w:pStyle w:val="ae"/>
+        <w:rPr>
+          <w:lang w:val="ru-RU"/>
+        </w:rPr>
+      </w:pPr>
+      <w:r>
+        <w:rPr>
+          <w:lang w:val="ru-RU"/>
+        </w:rPr>
+        <w:t>INSERT INTO Action (ACTOR_ID, NAME) VALUES (2, 'Покатился');</w:t>
+      </w:r>
+    </w:p>
+    <w:p>
+      <w:pPr>
+        <w:pStyle w:val="ae"/>
+        <w:rPr>
+          <w:lang w:val="ru-RU"/>
+        </w:rPr>
+      </w:pPr>
+      <w:r>
+        <w:rPr>
+          <w:lang w:val="ru-RU"/>
+        </w:rPr>
+        <w:t>INSERT INTO Scene (ACTION, PLACE) VALUES (2, 'Пол');</w:t>
+      </w:r>
+    </w:p>
+    <w:p>
+      <w:pPr>
+        <w:pStyle w:val="ae"/>
+        <w:rPr>
+          <w:lang w:val="ru-RU"/>
+        </w:rPr>
+      </w:pPr>
+      <w:r>
+        <w:rPr>
+          <w:lang w:val="ru-RU"/>
+        </w:rPr>
+        <w:t>INSERT INTO History (ACTION_1, ACTION_2) VALUES (1, 2);</w:t>
+      </w:r>
+    </w:p>
+    <w:p>
+      <w:pPr>
+        <w:pStyle w:val="ae"/>
+        <w:rPr>
+          <w:lang w:val="ru-RU"/>
+        </w:rPr>
+      </w:pPr>
+    </w:p>
+    <w:p>
+      <w:pPr>
+        <w:pStyle w:val="ae"/>
+        <w:rPr>
+          <w:lang w:val="ru-RU"/>
+        </w:rPr>
+      </w:pPr>
+      <w:r>
+        <w:rPr>
+          <w:lang w:val="ru-RU"/>
+        </w:rPr>
+        <w:t>INSERT INTO Action (ACTOR_ID, NAME) VALUES (2, 'Обернувшись');</w:t>
+      </w:r>
+    </w:p>
+    <w:p>
+      <w:pPr>
+        <w:pStyle w:val="ae"/>
+        <w:rPr>
+          <w:lang w:val="ru-RU"/>
+        </w:rPr>
+      </w:pPr>
+      <w:r>
+        <w:rPr>
+          <w:lang w:val="ru-RU"/>
+        </w:rPr>
+        <w:t>INSERT INTO Action (ACTOR_ID, NAME) VALUES (2, 'Увидел');</w:t>
+      </w:r>
+    </w:p>
+    <w:p>
+      <w:pPr>
+        <w:pStyle w:val="ae"/>
+        <w:rPr>
+          <w:lang w:val="ru-RU"/>
+        </w:rPr>
+      </w:pPr>
+      <w:r>
+        <w:rPr>
+          <w:lang w:val="ru-RU"/>
+        </w:rPr>
+        <w:t>INSERT INTO History (ACTION_1,ACTION_2) VALUES (3,4);</w:t>
+      </w:r>
+    </w:p>
+    <w:p>
+      <w:pPr>
+        <w:pStyle w:val="ae"/>
+        <w:rPr>
+          <w:lang w:val="ru-RU"/>
+        </w:rPr>
+      </w:pPr>
+      <w:r>
+        <w:rPr>
+          <w:lang w:val="ru-RU"/>
+        </w:rPr>
+        <w:t>INSERT INTO Action (ACTOR_ID, NAME) VALUES (1, 'Лежит');</w:t>
+      </w:r>
+    </w:p>
+    <w:p>
+      <w:pPr>
+        <w:pStyle w:val="ae"/>
+        <w:rPr>
+          <w:lang w:val="ru-RU"/>
+        </w:rPr>
+      </w:pPr>
+      <w:r>
+        <w:rPr>
+          <w:lang w:val="ru-RU"/>
+        </w:rPr>
+        <w:t>INSERT INTO Action (ACTOR_ID, NAME) VALUES (1, 'Дышит');</w:t>
+      </w:r>
+    </w:p>
+    <w:p>
+      <w:pPr>
+        <w:pStyle w:val="ae"/>
+        <w:rPr>
+          <w:lang w:val="ru-RU"/>
+        </w:rPr>
+      </w:pPr>
+      <w:r>
+        <w:rPr>
+          <w:lang w:val="ru-RU"/>
+        </w:rPr>
+        <w:t>INSERT INTO History (ACTION_1,ACTION_2) VALUES (5,6);</w:t>
+      </w:r>
+    </w:p>
+    <w:p>
+      <w:pPr>
+        <w:pStyle w:val="ae"/>
+        <w:rPr>
+          <w:lang w:val="ru-RU"/>
+        </w:rPr>
+      </w:pPr>
+    </w:p>
+    <w:p>
+      <w:pPr>
+        <w:pStyle w:val="ae"/>
+        <w:rPr>
+          <w:lang w:val="ru-RU"/>
+        </w:rPr>
+      </w:pPr>
+      <w:r>
+        <w:rPr>
+          <w:lang w:val="ru-RU"/>
+        </w:rPr>
+        <w:t>INSERT INTO Emotion (NAME, COLOR, INTENSIVITY) VALUES ('Истощение', 'Серый', 4);</w:t>
+      </w:r>
+    </w:p>
+    <w:p>
+      <w:pPr>
+        <w:pStyle w:val="ae"/>
+        <w:rPr>
+          <w:lang w:val="ru-RU"/>
+        </w:rPr>
+      </w:pPr>
+      <w:r>
+        <w:rPr>
+          <w:lang w:val="ru-RU"/>
+        </w:rPr>
+        <w:t>INSERT INTO Feelings (ACTION, EMOTION) VALUES (6, 'Истощение');</w:t>
+      </w:r>
+    </w:p>
+    <w:p>
+      <w:pPr>
+        <w:pStyle w:val="ae"/>
+        <w:rPr>
+          <w:lang w:val="ru-RU"/>
+        </w:rPr>
+      </w:pPr>
+    </w:p>
+    <w:p>
+      <w:pPr>
+        <w:pStyle w:val="ae"/>
+        <w:rPr>
+          <w:lang w:val="ru-RU"/>
+        </w:rPr>
+      </w:pPr>
+      <w:r>
+        <w:rPr>
+          <w:lang w:val="ru-RU"/>
+        </w:rPr>
+        <w:t>INSERT INTO Action (ACTOR_ID, NAME) VALUES (2, 'Вскочил');</w:t>
+      </w:r>
+    </w:p>
+    <w:p>
+      <w:pPr>
+        <w:pStyle w:val="ae"/>
+        <w:rPr>
+          <w:lang w:val="ru-RU"/>
+        </w:rPr>
+      </w:pPr>
+      <w:r>
+        <w:rPr>
+          <w:lang w:val="ru-RU"/>
+        </w:rPr>
+        <w:t>INSERT INTO Action (ACTOR_ID, NAME) VALUES (2, 'Оглядеся');</w:t>
+      </w:r>
+    </w:p>
+    <w:p>
+      <w:pPr>
+        <w:pStyle w:val="ae"/>
+        <w:rPr>
+          <w:lang w:val="ru-RU"/>
+        </w:rPr>
+      </w:pPr>
+      <w:r>
+        <w:rPr>
+          <w:lang w:val="ru-RU"/>
+        </w:rPr>
+        <w:t>INSERT INTO History (ACTION_1,ACTION_2) VALUES (7,8);</w:t>
+      </w:r>
+    </w:p>
+    <w:p>
+      <w:pPr>
+        <w:pStyle w:val="ae"/>
+        <w:rPr>
+          <w:lang w:val="ru-RU"/>
+        </w:rPr>
+      </w:pPr>
+      <w:r>
+        <w:rPr>
+          <w:lang w:val="ru-RU"/>
+        </w:rPr>
+        <w:t>INSERT INTO Action (ACTOR_ID, NAME) VALUES (2, 'Искал');</w:t>
+      </w:r>
+    </w:p>
+    <w:p>
+      <w:pPr>
+        <w:pStyle w:val="ae"/>
+        <w:rPr>
+          <w:lang w:val="ru-RU"/>
+        </w:rPr>
+      </w:pPr>
+      <w:r>
+        <w:rPr>
+          <w:lang w:val="ru-RU"/>
+        </w:rPr>
+        <w:t>INSERT INTO Item (NAME, WEIGHT) VALUES ('Замена оружию', 1);</w:t>
+      </w:r>
+    </w:p>
+    <w:p>
+      <w:pPr>
+        <w:pStyle w:val="ae"/>
+        <w:rPr>
+          <w:lang w:val="ru-RU"/>
+        </w:rPr>
+      </w:pPr>
+      <w:r>
+        <w:rPr>
+          <w:lang w:val="ru-RU"/>
+        </w:rPr>
+        <w:t>INSERT INTO Attention (PERSON_ID, ACTION_ID, TARGET) VALUES (1, 9, 'Замена оружию');</w:t>
+      </w:r>
+    </w:p>
+    <w:p>
+      <w:pPr>
+        <w:pStyle w:val="ae"/>
+        <w:rPr>
+          <w:lang w:val="ru-RU"/>
+        </w:rPr>
+      </w:pPr>
+    </w:p>
+    <w:p>
+      <w:pPr>
+        <w:pStyle w:val="ae"/>
+        <w:rPr>
+          <w:lang w:val="ru-RU"/>
+        </w:rPr>
+      </w:pPr>
+      <w:r>
+        <w:rPr>
+          <w:lang w:val="ru-RU"/>
+        </w:rPr>
+        <w:t>INSERT INTO Action (ACTOR_ID, NAME) VALUES (2, 'Повернулся');</w:t>
+      </w:r>
+    </w:p>
+    <w:p>
+      <w:pPr>
+        <w:pStyle w:val="ae"/>
+        <w:rPr>
+          <w:lang w:val="ru-RU"/>
+        </w:rPr>
+      </w:pPr>
+      <w:r>
+        <w:rPr>
+          <w:lang w:val="ru-RU"/>
+        </w:rPr>
+        <w:t>INSERT INTO Action (ACTOR_ID, NAME) VALUES (1, 'Исчез');</w:t>
+      </w:r>
+    </w:p>
+    <w:p>
+      <w:pPr>
+        <w:pStyle w:val="ae"/>
+        <w:rPr>
+          <w:lang w:val="ru-RU"/>
+        </w:rPr>
+      </w:pPr>
+      <w:r>
+        <w:rPr>
+          <w:lang w:val="ru-RU"/>
+        </w:rPr>
+        <w:t>INSERT INTO History (ACTION_1,ACTION_2) VALUES (10,11);</w:t>
+      </w:r>
+    </w:p>
+    <w:p>
+      <w:pPr>
+        <w:pStyle w:val="ae"/>
+        <w:rPr>
+          <w:lang w:val="ru-RU"/>
+        </w:rPr>
+      </w:pPr>
+    </w:p>
+    <w:p>
+      <w:pPr>
+        <w:pStyle w:val="ae"/>
+        <w:rPr>
+          <w:lang w:val="ru-RU"/>
+        </w:rPr>
+      </w:pPr>
+      <w:r>
+        <w:rPr>
+          <w:lang w:val="ru-RU"/>
+        </w:rPr>
+        <w:t>INSERT INTO Action (ACTOR_ID, NAME) VALUES (2, 'Обошел');</w:t>
+      </w:r>
+    </w:p>
+    <w:p>
+      <w:pPr>
+        <w:pStyle w:val="ae"/>
+        <w:rPr>
+          <w:lang w:val="ru-RU"/>
+        </w:rPr>
+      </w:pPr>
+      <w:r>
+        <w:rPr>
+          <w:lang w:val="ru-RU"/>
+        </w:rPr>
+        <w:t>INSERT INTO Scene (ACTION, PLACE) VALUES (12, 'Помещение');</w:t>
+      </w:r>
+    </w:p>
+    <w:p>
+      <w:pPr>
+        <w:pStyle w:val="ae"/>
+        <w:rPr>
+          <w:lang w:val="ru-RU"/>
+        </w:rPr>
+      </w:pPr>
+    </w:p>
+    <w:p>
+      <w:pPr>
+        <w:pStyle w:val="ae"/>
+        <w:rPr>
+          <w:lang w:val="ru-RU"/>
+        </w:rPr>
+      </w:pPr>
+      <w:r>
+        <w:rPr>
+          <w:lang w:val="ru-RU"/>
+        </w:rPr>
+        <w:t>INSERT INTO Action (ACTOR_ID, NAME) VALUES (2, 'Вытянув');</w:t>
+      </w:r>
+    </w:p>
+    <w:p>
+      <w:pPr>
+        <w:pStyle w:val="ae"/>
+        <w:rPr>
+          <w:lang w:val="ru-RU"/>
+        </w:rPr>
+      </w:pPr>
+      <w:r>
+        <w:rPr>
+          <w:lang w:val="ru-RU"/>
+        </w:rPr>
+        <w:t>INSERT INTO Item (NAME, WEIGHT) VALUES ('Руки', 3);</w:t>
+      </w:r>
+    </w:p>
+    <w:p>
+      <w:pPr>
+        <w:pStyle w:val="ae"/>
+        <w:rPr>
+          <w:lang w:val="ru-RU"/>
+        </w:rPr>
+      </w:pPr>
+      <w:r>
+        <w:rPr>
+          <w:lang w:val="ru-RU"/>
+        </w:rPr>
+        <w:t>INSERT INTO Attention (PERSON_ID, ACTION_ID, TARGET) VALUES (1, 13, 'Руки');</w:t>
+      </w:r>
+    </w:p>
+    <w:p>
+      <w:pPr>
+        <w:pStyle w:val="ae"/>
+        <w:rPr>
+          <w:lang w:val="ru-RU"/>
+        </w:rPr>
+      </w:pPr>
+    </w:p>
+    <w:p>
+      <w:pPr>
+        <w:pStyle w:val="ae"/>
+        <w:rPr>
+          <w:lang w:val="ru-RU"/>
+        </w:rPr>
+      </w:pPr>
+      <w:r>
+        <w:rPr>
+          <w:lang w:val="ru-RU"/>
+        </w:rPr>
+        <w:t>INSERT INTO Action (ACTOR_ID, NAME) VALUES (2, 'Почувствовал');</w:t>
+      </w:r>
+    </w:p>
+    <w:p>
+      <w:pPr>
+        <w:pStyle w:val="ae"/>
+        <w:rPr>
+          <w:lang w:val="ru-RU"/>
+        </w:rPr>
+      </w:pPr>
+      <w:r>
+        <w:rPr>
+          <w:lang w:val="ru-RU"/>
+        </w:rPr>
+        <w:t>INSERT INTO Emotion (NAME, COLOR, INTENSIVITY) VALUES ('Боль', 'Красный', 13);</w:t>
+      </w:r>
+    </w:p>
+    <w:p>
+      <w:pPr>
+        <w:pStyle w:val="ae"/>
+        <w:rPr>
+          <w:lang w:val="ru-RU"/>
+        </w:rPr>
+      </w:pPr>
+      <w:r>
+        <w:rPr>
+          <w:lang w:val="ru-RU"/>
+        </w:rPr>
+        <w:t>INSERT INTO Feelings (ACTION, EMOTION) VALUES (14, 'Боль')</w:t>
+      </w:r>
+      <w:r>
+        <w:rPr>
+          <w:lang w:val="ru-RU"/>
+        </w:rPr>
+        <w:lastRenderedPageBreak/>
+        <w:t>;</w:t>
+      </w:r>
+    </w:p>
+    <w:p>
+      <w:pPr>
+        <w:pStyle w:val="ae"/>
+        <w:rPr>
+          <w:lang w:val="ru-RU"/>
+        </w:rPr>
+      </w:pPr>
+      <w:r>
+        <w:rPr>
+          <w:lang w:val="ru-RU"/>
+        </w:rPr>
+        <w:t>INSERT INTO Item (NAME, WEIGHT) VALUES ('Правая ладонь', 1);</w:t>
+      </w:r>
+    </w:p>
+    <w:p>
+      <w:pPr>
+        <w:pStyle w:val="ae"/>
+        <w:rPr>
+          <w:lang w:val="ru-RU"/>
+        </w:rPr>
+      </w:pPr>
+      <w:r>
+        <w:rPr>
+          <w:lang w:val="ru-RU"/>
+        </w:rPr>
+        <w:t>INSERT INTO Attention (PERSON_ID, ACTION_ID, TARGET) VALUES (1, 14, 'Правая ладонь');</w:t>
+      </w:r>
+    </w:p>
+    <w:p>
+      <w:pPr>
+        <w:pStyle w:val="ae"/>
+        <w:rPr>
+          <w:lang w:val="ru-RU"/>
+        </w:rPr>
+      </w:pPr>
+    </w:p>
+    <w:p>
+      <w:pPr>
+        <w:pStyle w:val="ae"/>
+        <w:rPr>
+          <w:lang w:val="ru-RU"/>
+        </w:rPr>
+      </w:pPr>
+      <w:r>
+        <w:rPr>
+          <w:lang w:val="ru-RU"/>
+        </w:rPr>
+        <w:t>INSERT INTO Action (ACTOR_ID, NAME) VALUES (1, 'Укусил');</w:t>
+      </w:r>
+    </w:p>
+    <w:p>
+      <w:pPr>
+        <w:pStyle w:val="ae"/>
+        <w:rPr>
+          <w:lang w:val="ru-RU"/>
+        </w:rPr>
+      </w:pPr>
+      <w:r>
+        <w:rPr>
+          <w:lang w:val="ru-RU"/>
+        </w:rPr>
+        <w:t>INSERT INTO History (ACTION_1,ACTION_2) VALUES (15,14);</w:t>
+      </w:r>
+    </w:p>
+    <w:p>
+      <w:pPr>
+        <w:pStyle w:val="ae"/>
+        <w:rPr>
+          <w:lang w:val="ru-RU"/>
+        </w:rPr>
+      </w:pPr>
+    </w:p>
+    <w:p>
+      <w:pPr>
+        <w:pStyle w:val="ae"/>
+        <w:rPr>
+          <w:lang w:val="ru-RU"/>
+        </w:rPr>
+      </w:pPr>
+      <w:r>
+        <w:rPr>
+          <w:lang w:val="ru-RU"/>
+        </w:rPr>
+        <w:t>INSERT INTO Action (ACTOR_ID, NAME) VALUES (1, 'Мотнул');</w:t>
+      </w:r>
+    </w:p>
+    <w:p>
+      <w:pPr>
+        <w:pStyle w:val="ae"/>
+        <w:rPr>
+          <w:lang w:val="ru-RU"/>
+        </w:rPr>
+      </w:pPr>
+      <w:r>
+        <w:rPr>
+          <w:lang w:val="ru-RU"/>
+        </w:rPr>
+        <w:t>INSERT INTO Action (ACTOR_ID, NAME) VALUES (2, 'Упал');</w:t>
+      </w:r>
+    </w:p>
+    <w:p>
+      <w:pPr>
+        <w:pStyle w:val="ae"/>
+        <w:rPr>
+          <w:lang w:val="ru-RU"/>
+        </w:rPr>
+      </w:pPr>
+      <w:r>
+        <w:rPr>
+          <w:lang w:val="ru-RU"/>
+        </w:rPr>
+        <w:t>INSERT INTO Item (NAME, WEIGHT) VALUES ('Рывок', 8);</w:t>
+      </w:r>
+    </w:p>
+    <w:p>
+      <w:pPr>
+        <w:pStyle w:val="ae"/>
+        <w:rPr>
+          <w:lang w:val="ru-RU"/>
+        </w:rPr>
+      </w:pPr>
+      <w:r>
+        <w:rPr>
+          <w:lang w:val="ru-RU"/>
+        </w:rPr>
+        <w:t>INSERT INTO Attention (PERSON_ID, ACTION_ID, TARGET) VALUES (1, 16, 'Рывок');</w:t>
+      </w:r>
+    </w:p>
+    <w:p>
+      <w:pPr>
+        <w:pStyle w:val="ae"/>
+        <w:rPr>
+          <w:lang w:val="ru-RU"/>
+        </w:rPr>
+      </w:pPr>
+      <w:r>
+        <w:rPr>
+          <w:lang w:val="ru-RU"/>
+        </w:rPr>
+        <w:t>INSERT INTO History (ACTION_1,ACTION_2) VALUES (16,17);</w:t>
+      </w:r>
+    </w:p>
+    <w:p>
+      <w:pPr>
+        <w:pStyle w:val="ae"/>
+        <w:rPr>
+          <w:lang w:val="ru-RU"/>
+        </w:rPr>
+      </w:pPr>
+    </w:p>
+    <w:p>
+      <w:pPr>
+        <w:pStyle w:val="ae"/>
+        <w:rPr>
+          <w:lang w:val="ru-RU"/>
+        </w:rPr>
+      </w:pPr>
+      <w:r>
+        <w:rPr>
+          <w:lang w:val="ru-RU"/>
+        </w:rPr>
+        <w:t>INSERT INTO Emotion (NAME, COLOR, INTENSIVITY) VALUES ('Испуг', 'черный', 7);</w:t>
+      </w:r>
+    </w:p>
+    <w:p>
+      <w:pPr>
+        <w:pStyle w:val="ae"/>
+        <w:rPr>
+          <w:lang w:val="ru-RU"/>
+        </w:rPr>
+      </w:pPr>
+      <w:r>
+        <w:rPr>
+          <w:lang w:val="ru-RU"/>
+        </w:rPr>
+        <w:t>INSERT INTO Feelings (ACTION, EMOTION) VALUES (17, 'Испуг');</w:t>
       </w:r>
     </w:p>
     <w:p>
@@ -2918,7 +3886,55 @@
     <w:p>
       <w:pPr>
         <w:pStyle w:val="ae"/>
-      </w:pPr>
+        <w:rPr>
+          <w:lang w:val="ru-RU"/>
+        </w:rPr>
+      </w:pPr>
+    </w:p>
+    <w:p>
+      <w:pPr>
+        <w:pStyle w:val="ae"/>
+      </w:pPr>
+    </w:p>
+    <w:p>
+      <w:pPr>
+        <w:pStyle w:val="10"/>
+      </w:pPr>
+      <w:r>
+        <w:t>Вывод</w:t>
+      </w:r>
+    </w:p>
+    <w:p>
+      <w:r>
+        <w:t xml:space="preserve">Проделав данную лабораторную работу №1, я изучил архитектуру баз данных </w:t>
+      </w:r>
+      <w:r>
+        <w:rPr>
+          <w:lang w:val="en-US"/>
+        </w:rPr>
+        <w:t>ANSI</w:t>
+      </w:r>
+      <w:r>
+        <w:t>/</w:t>
+      </w:r>
+      <w:r>
+        <w:rPr>
+          <w:lang w:val="en-US"/>
+        </w:rPr>
+        <w:t>SPARC</w:t>
+      </w:r>
+      <w:r>
+        <w:t xml:space="preserve">, узнал что такое инфологическая и даталогическая схемы, реализовал их в базе данных </w:t>
+      </w:r>
+      <w:r>
+        <w:rPr>
+          <w:lang w:val="en-US"/>
+        </w:rPr>
+        <w:t>PostgreSQL</w:t>
+      </w:r>
+      <w:r>
+        <w:t>.</w:t>
+      </w:r>
     </w:p>
     <w:sectPr>
       <w:footerReference w:type="default" r:id="rId11"/>

</xml_diff>